<commit_message>
Added Resume tab and fixed some them errors.
</commit_message>
<xml_diff>
--- a/src/assets/resume/Carlos-Garcia-Resume-08-22.docx
+++ b/src/assets/resume/Carlos-Garcia-Resume-08-22.docx
@@ -121,7 +121,10 @@
               <w:t xml:space="preserve"> </w:t>
             </w:r>
             <w:r>
-              <w:t xml:space="preserve">Python Developer </w:t>
+              <w:t>Software</w:t>
+            </w:r>
+            <w:r>
+              <w:t xml:space="preserve"> Developer </w:t>
             </w:r>
             <w:r>
               <w:sym w:font="Symbol" w:char="F0B7"/>
@@ -347,8 +350,8 @@
               <w:tblLook w:val="04A0" w:firstRow="1" w:lastRow="0" w:firstColumn="1" w:lastColumn="0" w:noHBand="0" w:noVBand="1"/>
             </w:tblPr>
             <w:tblGrid>
-              <w:gridCol w:w="4806"/>
-              <w:gridCol w:w="1828"/>
+              <w:gridCol w:w="4962"/>
+              <w:gridCol w:w="1672"/>
             </w:tblGrid>
             <w:tr>
               <w:trPr>
@@ -356,7 +359,7 @@
               </w:trPr>
               <w:tc>
                 <w:tcPr>
-                  <w:tcW w:w="4806" w:type="dxa"/>
+                  <w:tcW w:w="4962" w:type="dxa"/>
                   <w:tcBorders>
                     <w:bottom w:val="single" w:sz="4" w:space="0" w:color="AEAAAA" w:themeColor="background2" w:themeShade="BF"/>
                   </w:tcBorders>
@@ -375,7 +378,28 @@
                       <w:b/>
                       <w:bCs/>
                     </w:rPr>
-                    <w:t xml:space="preserve">Manufacturing Engineer I – Full-time </w:t>
+                    <w:t xml:space="preserve">Manufacturing Engineer </w:t>
+                  </w:r>
+                  <w:r>
+                    <w:rPr>
+                      <w:b/>
+                      <w:bCs/>
+                    </w:rPr>
+                    <w:t>-</w:t>
+                  </w:r>
+                  <w:r>
+                    <w:rPr>
+                      <w:b/>
+                      <w:bCs/>
+                    </w:rPr>
+                    <w:t xml:space="preserve"> Developer</w:t>
+                  </w:r>
+                  <w:r>
+                    <w:rPr>
+                      <w:b/>
+                      <w:bCs/>
+                    </w:rPr>
+                    <w:t xml:space="preserve"> – Full-time </w:t>
                   </w:r>
                 </w:p>
                 <w:p>
@@ -405,7 +429,7 @@
               </w:tc>
               <w:tc>
                 <w:tcPr>
-                  <w:tcW w:w="1828" w:type="dxa"/>
+                  <w:tcW w:w="1672" w:type="dxa"/>
                   <w:tcBorders>
                     <w:bottom w:val="single" w:sz="4" w:space="0" w:color="AEAAAA" w:themeColor="background2" w:themeShade="BF"/>
                   </w:tcBorders>
@@ -458,10 +482,16 @@
                     <w:t>Develop</w:t>
                   </w:r>
                   <w:r>
-                    <w:t>ing an</w:t>
-                  </w:r>
-                  <w:r>
-                    <w:t xml:space="preserve"> Application with </w:t>
+                    <w:t xml:space="preserve">ing </w:t>
+                  </w:r>
+                  <w:r>
+                    <w:t>Application</w:t>
+                  </w:r>
+                  <w:r>
+                    <w:t>s</w:t>
+                  </w:r>
+                  <w:r>
+                    <w:t xml:space="preserve"> with </w:t>
                   </w:r>
                   <w:r>
                     <w:rPr>
@@ -610,7 +640,7 @@
               </w:trPr>
               <w:tc>
                 <w:tcPr>
-                  <w:tcW w:w="4806" w:type="dxa"/>
+                  <w:tcW w:w="4962" w:type="dxa"/>
                   <w:tcBorders>
                     <w:bottom w:val="single" w:sz="4" w:space="0" w:color="AEAAAA" w:themeColor="background2" w:themeShade="BF"/>
                   </w:tcBorders>
@@ -674,7 +704,7 @@
               </w:tc>
               <w:tc>
                 <w:tcPr>
-                  <w:tcW w:w="1828" w:type="dxa"/>
+                  <w:tcW w:w="1672" w:type="dxa"/>
                   <w:tcBorders>
                     <w:bottom w:val="single" w:sz="4" w:space="0" w:color="AEAAAA" w:themeColor="background2" w:themeShade="BF"/>
                   </w:tcBorders>
@@ -914,7 +944,7 @@
               </w:trPr>
               <w:tc>
                 <w:tcPr>
-                  <w:tcW w:w="4806" w:type="dxa"/>
+                  <w:tcW w:w="4962" w:type="dxa"/>
                   <w:tcBorders>
                     <w:top w:val="single" w:sz="4" w:space="0" w:color="AEAAAA" w:themeColor="background2" w:themeShade="BF"/>
                     <w:bottom w:val="single" w:sz="4" w:space="0" w:color="AEAAAA" w:themeColor="background2" w:themeShade="BF"/>
@@ -977,7 +1007,7 @@
               </w:tc>
               <w:tc>
                 <w:tcPr>
-                  <w:tcW w:w="1828" w:type="dxa"/>
+                  <w:tcW w:w="1672" w:type="dxa"/>
                   <w:tcBorders>
                     <w:top w:val="single" w:sz="4" w:space="0" w:color="AEAAAA" w:themeColor="background2" w:themeShade="BF"/>
                     <w:bottom w:val="single" w:sz="4" w:space="0" w:color="AEAAAA" w:themeColor="background2" w:themeShade="BF"/>
@@ -1122,7 +1152,7 @@
               </w:trPr>
               <w:tc>
                 <w:tcPr>
-                  <w:tcW w:w="4806" w:type="dxa"/>
+                  <w:tcW w:w="4962" w:type="dxa"/>
                   <w:tcBorders>
                     <w:top w:val="single" w:sz="4" w:space="0" w:color="AEAAAA" w:themeColor="background2" w:themeShade="BF"/>
                     <w:bottom w:val="single" w:sz="4" w:space="0" w:color="AEAAAA" w:themeColor="background2" w:themeShade="BF"/>
@@ -1164,7 +1194,7 @@
               </w:tc>
               <w:tc>
                 <w:tcPr>
-                  <w:tcW w:w="1828" w:type="dxa"/>
+                  <w:tcW w:w="1672" w:type="dxa"/>
                   <w:tcBorders>
                     <w:top w:val="single" w:sz="4" w:space="0" w:color="AEAAAA" w:themeColor="background2" w:themeShade="BF"/>
                     <w:bottom w:val="single" w:sz="4" w:space="0" w:color="AEAAAA" w:themeColor="background2" w:themeShade="BF"/>
@@ -1535,7 +1565,7 @@
               </w:trPr>
               <w:tc>
                 <w:tcPr>
-                  <w:tcW w:w="4806" w:type="dxa"/>
+                  <w:tcW w:w="4962" w:type="dxa"/>
                   <w:tcBorders>
                     <w:top w:val="single" w:sz="4" w:space="0" w:color="8EAADB" w:themeColor="accent1" w:themeTint="99"/>
                     <w:bottom w:val="single" w:sz="4" w:space="0" w:color="AEAAAA" w:themeColor="background2" w:themeShade="BF"/>
@@ -1577,7 +1607,7 @@
               </w:tc>
               <w:tc>
                 <w:tcPr>
-                  <w:tcW w:w="1828" w:type="dxa"/>
+                  <w:tcW w:w="1672" w:type="dxa"/>
                   <w:tcBorders>
                     <w:top w:val="single" w:sz="4" w:space="0" w:color="8EAADB" w:themeColor="accent1" w:themeTint="99"/>
                     <w:bottom w:val="single" w:sz="4" w:space="0" w:color="AEAAAA" w:themeColor="background2" w:themeShade="BF"/>
@@ -1600,7 +1630,7 @@
               </w:trPr>
               <w:tc>
                 <w:tcPr>
-                  <w:tcW w:w="4806" w:type="dxa"/>
+                  <w:tcW w:w="4962" w:type="dxa"/>
                   <w:tcBorders>
                     <w:top w:val="single" w:sz="4" w:space="0" w:color="AEAAAA" w:themeColor="background2" w:themeShade="BF"/>
                     <w:bottom w:val="single" w:sz="4" w:space="0" w:color="AEAAAA" w:themeColor="background2" w:themeShade="BF"/>
@@ -1654,7 +1684,7 @@
               </w:tc>
               <w:tc>
                 <w:tcPr>
-                  <w:tcW w:w="1828" w:type="dxa"/>
+                  <w:tcW w:w="1672" w:type="dxa"/>
                   <w:tcBorders>
                     <w:top w:val="single" w:sz="4" w:space="0" w:color="AEAAAA" w:themeColor="background2" w:themeShade="BF"/>
                     <w:bottom w:val="single" w:sz="4" w:space="0" w:color="AEAAAA" w:themeColor="background2" w:themeShade="BF"/>
@@ -1883,6 +1913,7 @@
               <w:rPr>
                 <w:sz w:val="18"/>
                 <w:szCs w:val="22"/>
+                <w:lang w:val="es-PR"/>
               </w:rPr>
             </w:pPr>
             <w:r>
@@ -1955,6 +1986,7 @@
               <w:rPr>
                 <w:sz w:val="18"/>
                 <w:szCs w:val="22"/>
+                <w:lang w:val="es-PR"/>
               </w:rPr>
               <w:t xml:space="preserve"> </w:t>
             </w:r>
@@ -1962,6 +1994,7 @@
               <w:rPr>
                 <w:sz w:val="18"/>
                 <w:szCs w:val="22"/>
+                <w:lang w:val="es-PR"/>
               </w:rPr>
               <w:t xml:space="preserve">      </w:t>
             </w:r>
@@ -1969,8 +2002,41 @@
               <w:rPr>
                 <w:sz w:val="18"/>
                 <w:szCs w:val="22"/>
+                <w:lang w:val="es-PR"/>
               </w:rPr>
-              <w:t>carlos.gi2021@protonmail.com</w:t>
+              <w:t>ca.g</w:t>
+            </w:r>
+            <w:r>
+              <w:rPr>
+                <w:sz w:val="18"/>
+                <w:szCs w:val="22"/>
+                <w:lang w:val="es-PR"/>
+              </w:rPr>
+              <w:t>arcia2011</w:t>
+            </w:r>
+            <w:r>
+              <w:rPr>
+                <w:sz w:val="18"/>
+                <w:szCs w:val="22"/>
+                <w:lang w:val="es-PR"/>
+              </w:rPr>
+              <w:t>@</w:t>
+            </w:r>
+            <w:r>
+              <w:rPr>
+                <w:sz w:val="18"/>
+                <w:szCs w:val="22"/>
+                <w:lang w:val="es-PR"/>
+              </w:rPr>
+              <w:t>gmail</w:t>
+            </w:r>
+            <w:r>
+              <w:rPr>
+                <w:sz w:val="18"/>
+                <w:szCs w:val="22"/>
+                <w:lang w:val="es-PR"/>
+              </w:rPr>
+              <w:t>.com</w:t>
             </w:r>
           </w:p>
           <w:p>
@@ -1980,6 +2046,7 @@
               <w:rPr>
                 <w:sz w:val="18"/>
                 <w:szCs w:val="22"/>
+                <w:lang w:val="es-PR"/>
               </w:rPr>
             </w:pPr>
             <w:r>
@@ -2051,6 +2118,7 @@
               <w:rPr>
                 <w:sz w:val="18"/>
                 <w:szCs w:val="22"/>
+                <w:lang w:val="es-PR"/>
               </w:rPr>
               <w:t xml:space="preserve"> </w:t>
             </w:r>
@@ -2058,6 +2126,7 @@
               <w:rPr>
                 <w:sz w:val="18"/>
                 <w:szCs w:val="22"/>
+                <w:lang w:val="es-PR"/>
               </w:rPr>
               <w:t xml:space="preserve">      </w:t>
             </w:r>
@@ -2065,6 +2134,7 @@
               <w:rPr>
                 <w:sz w:val="18"/>
                 <w:szCs w:val="22"/>
+                <w:lang w:val="es-PR"/>
               </w:rPr>
               <w:t>+1 (787) 597-8730</w:t>
             </w:r>
@@ -2076,12 +2146,14 @@
               <w:rPr>
                 <w:sz w:val="18"/>
                 <w:szCs w:val="22"/>
+                <w:lang w:val="es-PR"/>
               </w:rPr>
             </w:pPr>
             <w:r>
               <w:rPr>
                 <w:sz w:val="18"/>
                 <w:szCs w:val="22"/>
+                <w:lang w:val="es-PR"/>
               </w:rPr>
               <w:t xml:space="preserve">       CarlosAdrianGarcia.com</w:t>
             </w:r>
@@ -2100,7 +2172,13 @@
               <w:right w:val="single" w:sz="4" w:space="0" w:color="8EAADB" w:themeColor="accent1" w:themeTint="99"/>
             </w:tcBorders>
           </w:tcPr>
-          <w:p/>
+          <w:p>
+            <w:pPr>
+              <w:rPr>
+                <w:lang w:val="es-PR"/>
+              </w:rPr>
+            </w:pPr>
+          </w:p>
         </w:tc>
         <w:tc>
           <w:tcPr>
@@ -2975,23 +3053,40 @@
                   </w:pPr>
                   <w:r>
                     <w:rPr>
+                      <w:sz w:val="18"/>
+                      <w:szCs w:val="22"/>
+                    </w:rPr>
+                    <w:t>HTML &amp; CSS</w:t>
+                  </w:r>
+                </w:p>
+                <w:p>
+                  <w:pPr>
+                    <w:pStyle w:val="ListParagraph"/>
+                    <w:ind w:left="567"/>
+                    <w:rPr>
+                      <w:sz w:val="18"/>
+                      <w:szCs w:val="22"/>
+                    </w:rPr>
+                  </w:pPr>
+                  <w:r>
+                    <w:rPr>
                       <w:noProof/>
                       <w:sz w:val="18"/>
                       <w:szCs w:val="22"/>
                     </w:rPr>
                     <w:drawing>
-                      <wp:anchor distT="0" distB="0" distL="114300" distR="114300" simplePos="0" relativeHeight="251668480" behindDoc="0" locked="0" layoutInCell="1" allowOverlap="1" wp14:anchorId="1066F86B" wp14:editId="5E9A047F">
+                      <wp:anchor distT="0" distB="0" distL="114300" distR="114300" simplePos="0" relativeHeight="251679744" behindDoc="0" locked="0" layoutInCell="1" allowOverlap="1" wp14:anchorId="0627AFEB" wp14:editId="794BA0B4">
                         <wp:simplePos x="0" y="0"/>
                         <wp:positionH relativeFrom="column">
-                          <wp:posOffset>1514676</wp:posOffset>
+                          <wp:posOffset>1511800</wp:posOffset>
                         </wp:positionH>
                         <wp:positionV relativeFrom="paragraph">
-                          <wp:posOffset>138430</wp:posOffset>
+                          <wp:posOffset>51070</wp:posOffset>
                         </wp:positionV>
-                        <wp:extent cx="360680" cy="360680"/>
+                        <wp:extent cx="360948" cy="360948"/>
                         <wp:effectExtent l="0" t="0" r="0" b="0"/>
                         <wp:wrapNone/>
-                        <wp:docPr id="12" name="Graphic 12" descr="Rating Star with solid fill"/>
+                        <wp:docPr id="1" name="Graphic 1" descr="Rating 3 Star with solid fill"/>
                         <wp:cNvGraphicFramePr>
                           <a:graphicFrameLocks xmlns:a="http://schemas.openxmlformats.org/drawingml/2006/main" noChangeAspect="1"/>
                         </wp:cNvGraphicFramePr>
@@ -2999,17 +3094,17 @@
                           <a:graphicData uri="http://schemas.openxmlformats.org/drawingml/2006/picture">
                             <pic:pic xmlns:pic="http://schemas.openxmlformats.org/drawingml/2006/picture">
                               <pic:nvPicPr>
-                                <pic:cNvPr id="12" name="Graphic 12" descr="Rating Star with solid fill"/>
+                                <pic:cNvPr id="9" name="Graphic 9" descr="Rating 3 Star with solid fill"/>
                                 <pic:cNvPicPr/>
                               </pic:nvPicPr>
                               <pic:blipFill>
-                                <a:blip r:embed="rId28" cstate="print">
+                                <a:blip r:embed="rId26" cstate="print">
                                   <a:extLst>
                                     <a:ext uri="{28A0092B-C50C-407E-A947-70E740481C1C}">
                                       <a14:useLocalDpi xmlns:a14="http://schemas.microsoft.com/office/drawing/2010/main" val="0"/>
                                     </a:ext>
                                     <a:ext uri="{96DAC541-7B7A-43D3-8B79-37D633B846F1}">
-                                      <asvg:svgBlip xmlns:asvg="http://schemas.microsoft.com/office/drawing/2016/SVG/main" r:embed="rId29"/>
+                                      <asvg:svgBlip xmlns:asvg="http://schemas.microsoft.com/office/drawing/2016/SVG/main" r:embed="rId27"/>
                                     </a:ext>
                                   </a:extLst>
                                 </a:blip>
@@ -3018,9 +3113,9 @@
                                 </a:stretch>
                               </pic:blipFill>
                               <pic:spPr>
-                                <a:xfrm>
+                                <a:xfrm flipH="1">
                                   <a:off x="0" y="0"/>
-                                  <a:ext cx="360680" cy="360680"/>
+                                  <a:ext cx="360948" cy="360948"/>
                                 </a:xfrm>
                                 <a:prstGeom prst="rect">
                                   <a:avLst/>
@@ -3038,23 +3133,6 @@
                       </wp:anchor>
                     </w:drawing>
                   </w:r>
-                  <w:r>
-                    <w:rPr>
-                      <w:sz w:val="18"/>
-                      <w:szCs w:val="22"/>
-                    </w:rPr>
-                    <w:t>VBA</w:t>
-                  </w:r>
-                </w:p>
-                <w:p>
-                  <w:pPr>
-                    <w:pStyle w:val="ListParagraph"/>
-                    <w:ind w:left="567"/>
-                    <w:rPr>
-                      <w:sz w:val="18"/>
-                      <w:szCs w:val="22"/>
-                    </w:rPr>
-                  </w:pPr>
                 </w:p>
                 <w:p>
                   <w:pPr>
@@ -3253,98 +3331,6 @@
                       <w:szCs w:val="22"/>
                     </w:rPr>
                     <w:t>MS Apps</w:t>
-                  </w:r>
-                </w:p>
-                <w:p>
-                  <w:pPr>
-                    <w:pStyle w:val="ListParagraph"/>
-                    <w:ind w:left="567"/>
-                    <w:rPr>
-                      <w:sz w:val="18"/>
-                      <w:szCs w:val="22"/>
-                    </w:rPr>
-                  </w:pPr>
-                  <w:r>
-                    <w:rPr>
-                      <w:noProof/>
-                      <w:sz w:val="18"/>
-                      <w:szCs w:val="22"/>
-                    </w:rPr>
-                    <w:drawing>
-                      <wp:anchor distT="0" distB="0" distL="114300" distR="114300" simplePos="0" relativeHeight="251671552" behindDoc="0" locked="0" layoutInCell="1" allowOverlap="1" wp14:anchorId="34E03405" wp14:editId="0B3DB191">
-                        <wp:simplePos x="0" y="0"/>
-                        <wp:positionH relativeFrom="column">
-                          <wp:posOffset>1522296</wp:posOffset>
-                        </wp:positionH>
-                        <wp:positionV relativeFrom="paragraph">
-                          <wp:posOffset>12700</wp:posOffset>
-                        </wp:positionV>
-                        <wp:extent cx="360948" cy="360948"/>
-                        <wp:effectExtent l="0" t="0" r="0" b="0"/>
-                        <wp:wrapNone/>
-                        <wp:docPr id="15" name="Graphic 15" descr="Rating Star with solid fill"/>
-                        <wp:cNvGraphicFramePr>
-                          <a:graphicFrameLocks xmlns:a="http://schemas.openxmlformats.org/drawingml/2006/main" noChangeAspect="1"/>
-                        </wp:cNvGraphicFramePr>
-                        <a:graphic xmlns:a="http://schemas.openxmlformats.org/drawingml/2006/main">
-                          <a:graphicData uri="http://schemas.openxmlformats.org/drawingml/2006/picture">
-                            <pic:pic xmlns:pic="http://schemas.openxmlformats.org/drawingml/2006/picture">
-                              <pic:nvPicPr>
-                                <pic:cNvPr id="15" name="Graphic 15" descr="Rating Star with solid fill"/>
-                                <pic:cNvPicPr/>
-                              </pic:nvPicPr>
-                              <pic:blipFill>
-                                <a:blip r:embed="rId28" cstate="print">
-                                  <a:extLst>
-                                    <a:ext uri="{28A0092B-C50C-407E-A947-70E740481C1C}">
-                                      <a14:useLocalDpi xmlns:a14="http://schemas.microsoft.com/office/drawing/2010/main" val="0"/>
-                                    </a:ext>
-                                    <a:ext uri="{96DAC541-7B7A-43D3-8B79-37D633B846F1}">
-                                      <asvg:svgBlip xmlns:asvg="http://schemas.microsoft.com/office/drawing/2016/SVG/main" r:embed="rId29"/>
-                                    </a:ext>
-                                  </a:extLst>
-                                </a:blip>
-                                <a:stretch>
-                                  <a:fillRect/>
-                                </a:stretch>
-                              </pic:blipFill>
-                              <pic:spPr>
-                                <a:xfrm>
-                                  <a:off x="0" y="0"/>
-                                  <a:ext cx="360948" cy="360948"/>
-                                </a:xfrm>
-                                <a:prstGeom prst="rect">
-                                  <a:avLst/>
-                                </a:prstGeom>
-                              </pic:spPr>
-                            </pic:pic>
-                          </a:graphicData>
-                        </a:graphic>
-                        <wp14:sizeRelH relativeFrom="page">
-                          <wp14:pctWidth>0</wp14:pctWidth>
-                        </wp14:sizeRelH>
-                        <wp14:sizeRelV relativeFrom="page">
-                          <wp14:pctHeight>0</wp14:pctHeight>
-                        </wp14:sizeRelV>
-                      </wp:anchor>
-                    </w:drawing>
-                  </w:r>
-                </w:p>
-                <w:p>
-                  <w:pPr>
-                    <w:pStyle w:val="ListParagraph"/>
-                    <w:ind w:left="567"/>
-                    <w:rPr>
-                      <w:sz w:val="18"/>
-                      <w:szCs w:val="22"/>
-                    </w:rPr>
-                  </w:pPr>
-                  <w:r>
-                    <w:rPr>
-                      <w:sz w:val="18"/>
-                      <w:szCs w:val="22"/>
-                    </w:rPr>
-                    <w:t>Power BI</w:t>
                   </w:r>
                 </w:p>
                 <w:p>

</xml_diff>